<commit_message>
normal dist for b and r
</commit_message>
<xml_diff>
--- a/messin_around_with_variances_4_26.docx
+++ b/messin_around_with_variances_4_26.docx
@@ -416,6 +416,267 @@
       </w:r>
     </w:p>
     <w:p/>
+    <w:p>
+      <w:r>
+        <w:lastRenderedPageBreak/>
+        <w:t>Normal dist with std = bound/3:</w:t>
+      </w:r>
+    </w:p>
+    <w:p>
+      <w:r>
+        <w:drawing>
+          <wp:inline distT="0" distB="0" distL="0" distR="0" wp14:anchorId="77CC9DD2" wp14:editId="4AABB8CE">
+            <wp:extent cx="5943600" cy="599440"/>
+            <wp:effectExtent l="0" t="0" r="0" b="0"/>
+            <wp:docPr id="9" name="Picture 9"/>
+            <wp:cNvGraphicFramePr>
+              <a:graphicFrameLocks xmlns:a="http://schemas.openxmlformats.org/drawingml/2006/main" noChangeAspect="1"/>
+            </wp:cNvGraphicFramePr>
+            <a:graphic xmlns:a="http://schemas.openxmlformats.org/drawingml/2006/main">
+              <a:graphicData uri="http://schemas.openxmlformats.org/drawingml/2006/picture">
+                <pic:pic xmlns:pic="http://schemas.openxmlformats.org/drawingml/2006/picture">
+                  <pic:nvPicPr>
+                    <pic:cNvPr id="1" name=""/>
+                    <pic:cNvPicPr/>
+                  </pic:nvPicPr>
+                  <pic:blipFill>
+                    <a:blip r:embed="rId12"/>
+                    <a:stretch>
+                      <a:fillRect/>
+                    </a:stretch>
+                  </pic:blipFill>
+                  <pic:spPr>
+                    <a:xfrm>
+                      <a:off x="0" y="0"/>
+                      <a:ext cx="5943600" cy="599440"/>
+                    </a:xfrm>
+                    <a:prstGeom prst="rect">
+                      <a:avLst/>
+                    </a:prstGeom>
+                  </pic:spPr>
+                </pic:pic>
+              </a:graphicData>
+            </a:graphic>
+          </wp:inline>
+        </w:drawing>
+      </w:r>
+    </w:p>
+    <w:p>
+      <w:r>
+        <w:rPr>
+          <w:noProof/>
+        </w:rPr>
+        <w:drawing>
+          <wp:inline distT="0" distB="0" distL="0" distR="0" wp14:anchorId="6BB93BB2" wp14:editId="0117C1A9">
+            <wp:extent cx="3219450" cy="1913617"/>
+            <wp:effectExtent l="0" t="0" r="0" b="0"/>
+            <wp:docPr id="10" name="Picture 10"/>
+            <wp:cNvGraphicFramePr>
+              <a:graphicFrameLocks xmlns:a="http://schemas.openxmlformats.org/drawingml/2006/main" noChangeAspect="1"/>
+            </wp:cNvGraphicFramePr>
+            <a:graphic xmlns:a="http://schemas.openxmlformats.org/drawingml/2006/main">
+              <a:graphicData uri="http://schemas.openxmlformats.org/drawingml/2006/picture">
+                <pic:pic xmlns:pic="http://schemas.openxmlformats.org/drawingml/2006/picture">
+                  <pic:nvPicPr>
+                    <pic:cNvPr id="1" name=""/>
+                    <pic:cNvPicPr/>
+                  </pic:nvPicPr>
+                  <pic:blipFill>
+                    <a:blip r:embed="rId13"/>
+                    <a:stretch>
+                      <a:fillRect/>
+                    </a:stretch>
+                  </pic:blipFill>
+                  <pic:spPr>
+                    <a:xfrm>
+                      <a:off x="0" y="0"/>
+                      <a:ext cx="3237595" cy="1924402"/>
+                    </a:xfrm>
+                    <a:prstGeom prst="rect">
+                      <a:avLst/>
+                    </a:prstGeom>
+                  </pic:spPr>
+                </pic:pic>
+              </a:graphicData>
+            </a:graphic>
+          </wp:inline>
+        </w:drawing>
+      </w:r>
+    </w:p>
+    <w:p>
+      <w:r>
+        <w:drawing>
+          <wp:inline distT="0" distB="0" distL="0" distR="0" wp14:anchorId="7FBC525E" wp14:editId="0A24E26B">
+            <wp:extent cx="3380539" cy="1403350"/>
+            <wp:effectExtent l="0" t="0" r="0" b="6350"/>
+            <wp:docPr id="11" name="Picture 11"/>
+            <wp:cNvGraphicFramePr>
+              <a:graphicFrameLocks xmlns:a="http://schemas.openxmlformats.org/drawingml/2006/main" noChangeAspect="1"/>
+            </wp:cNvGraphicFramePr>
+            <a:graphic xmlns:a="http://schemas.openxmlformats.org/drawingml/2006/main">
+              <a:graphicData uri="http://schemas.openxmlformats.org/drawingml/2006/picture">
+                <pic:pic xmlns:pic="http://schemas.openxmlformats.org/drawingml/2006/picture">
+                  <pic:nvPicPr>
+                    <pic:cNvPr id="1" name=""/>
+                    <pic:cNvPicPr/>
+                  </pic:nvPicPr>
+                  <pic:blipFill>
+                    <a:blip r:embed="rId14"/>
+                    <a:stretch>
+                      <a:fillRect/>
+                    </a:stretch>
+                  </pic:blipFill>
+                  <pic:spPr>
+                    <a:xfrm>
+                      <a:off x="0" y="0"/>
+                      <a:ext cx="3398604" cy="1410849"/>
+                    </a:xfrm>
+                    <a:prstGeom prst="rect">
+                      <a:avLst/>
+                    </a:prstGeom>
+                  </pic:spPr>
+                </pic:pic>
+              </a:graphicData>
+            </a:graphic>
+          </wp:inline>
+        </w:drawing>
+      </w:r>
+    </w:p>
+    <w:p>
+      <w:r>
+        <w:rPr>
+          <w:noProof/>
+        </w:rPr>
+        <w:drawing>
+          <wp:inline distT="0" distB="0" distL="0" distR="0" wp14:anchorId="286E18CF" wp14:editId="330B877A">
+            <wp:extent cx="3429000" cy="1714500"/>
+            <wp:effectExtent l="0" t="0" r="0" b="0"/>
+            <wp:docPr id="12" name="Picture 12"/>
+            <wp:cNvGraphicFramePr>
+              <a:graphicFrameLocks xmlns:a="http://schemas.openxmlformats.org/drawingml/2006/main" noChangeAspect="1"/>
+            </wp:cNvGraphicFramePr>
+            <a:graphic xmlns:a="http://schemas.openxmlformats.org/drawingml/2006/main">
+              <a:graphicData uri="http://schemas.openxmlformats.org/drawingml/2006/picture">
+                <pic:pic xmlns:pic="http://schemas.openxmlformats.org/drawingml/2006/picture">
+                  <pic:nvPicPr>
+                    <pic:cNvPr id="1" name=""/>
+                    <pic:cNvPicPr/>
+                  </pic:nvPicPr>
+                  <pic:blipFill>
+                    <a:blip r:embed="rId15"/>
+                    <a:stretch>
+                      <a:fillRect/>
+                    </a:stretch>
+                  </pic:blipFill>
+                  <pic:spPr>
+                    <a:xfrm>
+                      <a:off x="0" y="0"/>
+                      <a:ext cx="3429000" cy="1714500"/>
+                    </a:xfrm>
+                    <a:prstGeom prst="rect">
+                      <a:avLst/>
+                    </a:prstGeom>
+                  </pic:spPr>
+                </pic:pic>
+              </a:graphicData>
+            </a:graphic>
+          </wp:inline>
+        </w:drawing>
+      </w:r>
+    </w:p>
+    <w:p>
+      <w:r>
+        <w:rPr>
+          <w:noProof/>
+        </w:rPr>
+        <w:drawing>
+          <wp:inline distT="0" distB="0" distL="0" distR="0" wp14:anchorId="7BCCC2C5" wp14:editId="4C207BA7">
+            <wp:extent cx="3683000" cy="1497154"/>
+            <wp:effectExtent l="0" t="0" r="0" b="8255"/>
+            <wp:docPr id="13" name="Picture 13"/>
+            <wp:cNvGraphicFramePr>
+              <a:graphicFrameLocks xmlns:a="http://schemas.openxmlformats.org/drawingml/2006/main" noChangeAspect="1"/>
+            </wp:cNvGraphicFramePr>
+            <a:graphic xmlns:a="http://schemas.openxmlformats.org/drawingml/2006/main">
+              <a:graphicData uri="http://schemas.openxmlformats.org/drawingml/2006/picture">
+                <pic:pic xmlns:pic="http://schemas.openxmlformats.org/drawingml/2006/picture">
+                  <pic:nvPicPr>
+                    <pic:cNvPr id="1" name=""/>
+                    <pic:cNvPicPr/>
+                  </pic:nvPicPr>
+                  <pic:blipFill>
+                    <a:blip r:embed="rId16"/>
+                    <a:stretch>
+                      <a:fillRect/>
+                    </a:stretch>
+                  </pic:blipFill>
+                  <pic:spPr>
+                    <a:xfrm>
+                      <a:off x="0" y="0"/>
+                      <a:ext cx="3708592" cy="1507557"/>
+                    </a:xfrm>
+                    <a:prstGeom prst="rect">
+                      <a:avLst/>
+                    </a:prstGeom>
+                  </pic:spPr>
+                </pic:pic>
+              </a:graphicData>
+            </a:graphic>
+          </wp:inline>
+        </w:drawing>
+      </w:r>
+    </w:p>
+    <w:p>
+      <w:r>
+        <w:rPr>
+          <w:noProof/>
+        </w:rPr>
+        <w:lastRenderedPageBreak/>
+        <w:drawing>
+          <wp:inline distT="0" distB="0" distL="0" distR="0" wp14:anchorId="51832BA5" wp14:editId="54B7A638">
+            <wp:extent cx="3854450" cy="2142859"/>
+            <wp:effectExtent l="0" t="0" r="0" b="0"/>
+            <wp:docPr id="14" name="Picture 14"/>
+            <wp:cNvGraphicFramePr>
+              <a:graphicFrameLocks xmlns:a="http://schemas.openxmlformats.org/drawingml/2006/main" noChangeAspect="1"/>
+            </wp:cNvGraphicFramePr>
+            <a:graphic xmlns:a="http://schemas.openxmlformats.org/drawingml/2006/main">
+              <a:graphicData uri="http://schemas.openxmlformats.org/drawingml/2006/picture">
+                <pic:pic xmlns:pic="http://schemas.openxmlformats.org/drawingml/2006/picture">
+                  <pic:nvPicPr>
+                    <pic:cNvPr id="1" name=""/>
+                    <pic:cNvPicPr/>
+                  </pic:nvPicPr>
+                  <pic:blipFill>
+                    <a:blip r:embed="rId17"/>
+                    <a:stretch>
+                      <a:fillRect/>
+                    </a:stretch>
+                  </pic:blipFill>
+                  <pic:spPr>
+                    <a:xfrm>
+                      <a:off x="0" y="0"/>
+                      <a:ext cx="3872378" cy="2152826"/>
+                    </a:xfrm>
+                    <a:prstGeom prst="rect">
+                      <a:avLst/>
+                    </a:prstGeom>
+                  </pic:spPr>
+                </pic:pic>
+              </a:graphicData>
+            </a:graphic>
+          </wp:inline>
+        </w:drawing>
+      </w:r>
+    </w:p>
+    <w:p>
+      <w:r>
+        <w:t>Note: tried normal distribution with other variances and they didn’t seem to perform better</w:t>
+      </w:r>
+      <w:r>
+        <w:t>.</w:t>
+      </w:r>
+    </w:p>
     <w:sectPr>
       <w:pgSz w:w="12240" w:h="15840"/>
       <w:pgMar w:top="1440" w:right="1440" w:bottom="1440" w:left="1440" w:header="720" w:footer="720" w:gutter="0"/>

</xml_diff>